<commit_message>
add counseling referral form
</commit_message>
<xml_diff>
--- a/docs/SJCounselingReferralForm.docx
+++ b/docs/SJCounselingReferralForm.docx
@@ -1,6 +1,6 @@
 
 <file path=word/document.xml><?xml version="1.0" encoding="utf-8"?>
-<w:document xmlns:wpc="http://schemas.microsoft.com/office/word/2010/wordprocessingCanvas" xmlns:cx="http://schemas.microsoft.com/office/drawing/2014/chartex" xmlns:cx1="http://schemas.microsoft.com/office/drawing/2015/9/8/chartex" xmlns:cx2="http://schemas.microsoft.com/office/drawing/2015/10/21/chartex" xmlns:cx3="http://schemas.microsoft.com/office/drawing/2016/5/9/chartex" xmlns:cx4="http://schemas.microsoft.com/office/drawing/2016/5/10/chartex" xmlns:cx5="http://schemas.microsoft.com/office/drawing/2016/5/11/chartex" xmlns:cx6="http://schemas.microsoft.com/office/drawing/2016/5/12/chartex" xmlns:cx7="http://schemas.microsoft.com/office/drawing/2016/5/13/chartex" xmlns:cx8="http://schemas.microsoft.com/office/drawing/2016/5/14/chartex" xmlns:mc="http://schemas.openxmlformats.org/markup-compatibility/2006" xmlns:aink="http://schemas.microsoft.com/office/drawing/2016/ink" xmlns:am3d="http://schemas.microsoft.com/office/drawing/2017/model3d" xmlns:o="urn:schemas-microsoft-com:office:office" xmlns:oel="http://schemas.microsoft.com/office/2019/extlst" xmlns:r="http://schemas.openxmlformats.org/officeDocument/2006/relationships" xmlns:m="http://schemas.openxmlformats.org/officeDocument/2006/math" xmlns:v="urn:schemas-microsoft-com:vml" xmlns:wp14="http://schemas.microsoft.com/office/word/2010/wordprocessingDrawing" xmlns:wp="http://schemas.openxmlformats.org/drawingml/2006/wordprocessingDrawing" xmlns:w10="urn:schemas-microsoft-com:office:word" xmlns:w="http://schemas.openxmlformats.org/wordprocessingml/2006/main" xmlns:w14="http://schemas.microsoft.com/office/word/2010/wordml" xmlns:w15="http://schemas.microsoft.com/office/word/2012/wordml" xmlns:w16cex="http://schemas.microsoft.com/office/word/2018/wordml/cex" xmlns:w16cid="http://schemas.microsoft.com/office/word/2016/wordml/cid" xmlns:w16="http://schemas.microsoft.com/office/word/2018/wordml" xmlns:w16du="http://schemas.microsoft.com/office/word/2023/wordml/word16du" xmlns:w16sdtdh="http://schemas.microsoft.com/office/word/2020/wordml/sdtdatahash" xmlns:w16se="http://schemas.microsoft.com/office/word/2015/wordml/symex" xmlns:wpg="http://schemas.microsoft.com/office/word/2010/wordprocessingGroup" xmlns:wpi="http://schemas.microsoft.com/office/word/2010/wordprocessingInk" xmlns:wne="http://schemas.microsoft.com/office/word/2006/wordml" xmlns:wps="http://schemas.microsoft.com/office/word/2010/wordprocessingShape" mc:Ignorable="w14 w15 w16se w16cid w16 w16cex w16sdtdh w16du wp14">
+<w:document xmlns:wpc="http://schemas.microsoft.com/office/word/2010/wordprocessingCanvas" xmlns:cx="http://schemas.microsoft.com/office/drawing/2014/chartex" xmlns:cx1="http://schemas.microsoft.com/office/drawing/2015/9/8/chartex" xmlns:cx2="http://schemas.microsoft.com/office/drawing/2015/10/21/chartex" xmlns:cx3="http://schemas.microsoft.com/office/drawing/2016/5/9/chartex" xmlns:cx4="http://schemas.microsoft.com/office/drawing/2016/5/10/chartex" xmlns:cx5="http://schemas.microsoft.com/office/drawing/2016/5/11/chartex" xmlns:cx6="http://schemas.microsoft.com/office/drawing/2016/5/12/chartex" xmlns:cx7="http://schemas.microsoft.com/office/drawing/2016/5/13/chartex" xmlns:cx8="http://schemas.microsoft.com/office/drawing/2016/5/14/chartex" xmlns:mc="http://schemas.openxmlformats.org/markup-compatibility/2006" xmlns:aink="http://schemas.microsoft.com/office/drawing/2016/ink" xmlns:am3d="http://schemas.microsoft.com/office/drawing/2017/model3d" xmlns:o="urn:schemas-microsoft-com:office:office" xmlns:oel="http://schemas.microsoft.com/office/2019/extlst" xmlns:r="http://schemas.openxmlformats.org/officeDocument/2006/relationships" xmlns:m="http://schemas.openxmlformats.org/officeDocument/2006/math" xmlns:v="urn:schemas-microsoft-com:vml" xmlns:wp14="http://schemas.microsoft.com/office/word/2010/wordprocessingDrawing" xmlns:wp="http://schemas.openxmlformats.org/drawingml/2006/wordprocessingDrawing" xmlns:w10="urn:schemas-microsoft-com:office:word" xmlns:w="http://schemas.openxmlformats.org/wordprocessingml/2006/main" xmlns:w14="http://schemas.microsoft.com/office/word/2010/wordml" xmlns:w15="http://schemas.microsoft.com/office/word/2012/wordml" xmlns:w16cex="http://schemas.microsoft.com/office/word/2018/wordml/cex" xmlns:w16cid="http://schemas.microsoft.com/office/word/2016/wordml/cid" xmlns:w16="http://schemas.microsoft.com/office/word/2018/wordml" xmlns:w16du="http://schemas.microsoft.com/office/word/2023/wordml/word16du" xmlns:w16sdtdh="http://schemas.microsoft.com/office/word/2020/wordml/sdtdatahash" xmlns:w16sdtfl="http://schemas.microsoft.com/office/word/2024/wordml/sdtformatlock" xmlns:w16se="http://schemas.microsoft.com/office/word/2015/wordml/symex" xmlns:wpg="http://schemas.microsoft.com/office/word/2010/wordprocessingGroup" xmlns:wpi="http://schemas.microsoft.com/office/word/2010/wordprocessingInk" xmlns:wne="http://schemas.microsoft.com/office/word/2006/wordml" xmlns:wps="http://schemas.microsoft.com/office/word/2010/wordprocessingShape" mc:Ignorable="w14 w15 w16se w16cid w16 w16cex w16sdtdh w16sdtfl w16du wp14">
   <w:body>
     <w:p>
       <w:pPr>
@@ -95,12 +95,8 @@
     </w:p>
     <w:p>
       <w:pPr>
-        <w:numPr>
-          <w:ilvl w:val="0"/>
-          <w:numId w:val="1"/>
-        </w:numPr>
         <w:tabs>
-          <w:tab w:val="clear" w:pos="432"/>
+          <w:tab w:val="decimal" w:pos="432"/>
           <w:tab w:val="decimal" w:pos="792"/>
           <w:tab w:val="right" w:leader="underscore" w:pos="2779"/>
         </w:tabs>
@@ -118,10 +114,84 @@
         <w:rPr>
           <w:rFonts w:ascii="Tahoma" w:hAnsi="Tahoma"/>
           <w:b/>
+          <w:noProof/>
           <w:color w:val="000000"/>
           <w:spacing w:val="18"/>
           <w:sz w:val="23"/>
         </w:rPr>
+        <mc:AlternateContent>
+          <mc:Choice Requires="wps">
+            <w:drawing>
+              <wp:anchor distT="0" distB="0" distL="114300" distR="114300" simplePos="0" relativeHeight="251659264" behindDoc="0" locked="0" layoutInCell="1" allowOverlap="1" wp14:anchorId="408F71E3" wp14:editId="7748D8D1">
+                <wp:simplePos x="0" y="0"/>
+                <wp:positionH relativeFrom="column">
+                  <wp:posOffset>1156335</wp:posOffset>
+                </wp:positionH>
+                <wp:positionV relativeFrom="paragraph">
+                  <wp:posOffset>207645</wp:posOffset>
+                </wp:positionV>
+                <wp:extent cx="914400" cy="0"/>
+                <wp:effectExtent l="0" t="0" r="0" b="0"/>
+                <wp:wrapNone/>
+                <wp:docPr id="1639879466" name="Straight Connector 12"/>
+                <wp:cNvGraphicFramePr/>
+                <a:graphic xmlns:a="http://schemas.openxmlformats.org/drawingml/2006/main">
+                  <a:graphicData uri="http://schemas.microsoft.com/office/word/2010/wordprocessingShape">
+                    <wps:wsp>
+                      <wps:cNvCnPr/>
+                      <wps:spPr>
+                        <a:xfrm>
+                          <a:off x="0" y="0"/>
+                          <a:ext cx="914400" cy="0"/>
+                        </a:xfrm>
+                        <a:prstGeom prst="line">
+                          <a:avLst/>
+                        </a:prstGeom>
+                      </wps:spPr>
+                      <wps:style>
+                        <a:lnRef idx="3">
+                          <a:schemeClr val="dk1"/>
+                        </a:lnRef>
+                        <a:fillRef idx="0">
+                          <a:schemeClr val="dk1"/>
+                        </a:fillRef>
+                        <a:effectRef idx="2">
+                          <a:schemeClr val="dk1"/>
+                        </a:effectRef>
+                        <a:fontRef idx="minor">
+                          <a:schemeClr val="tx1"/>
+                        </a:fontRef>
+                      </wps:style>
+                      <wps:bodyPr/>
+                    </wps:wsp>
+                  </a:graphicData>
+                </a:graphic>
+                <wp14:sizeRelH relativeFrom="margin">
+                  <wp14:pctWidth>0</wp14:pctWidth>
+                </wp14:sizeRelH>
+                <wp14:sizeRelV relativeFrom="margin">
+                  <wp14:pctHeight>0</wp14:pctHeight>
+                </wp14:sizeRelV>
+              </wp:anchor>
+            </w:drawing>
+          </mc:Choice>
+          <mc:Fallback>
+            <w:pict>
+              <v:line w14:anchorId="25A726ED" id="Straight Connector 12" o:spid="_x0000_s1026" style="position:absolute;z-index:251659264;visibility:visible;mso-wrap-style:square;mso-width-percent:0;mso-height-percent:0;mso-wrap-distance-left:9pt;mso-wrap-distance-top:0;mso-wrap-distance-right:9pt;mso-wrap-distance-bottom:0;mso-position-horizontal:absolute;mso-position-horizontal-relative:text;mso-position-vertical:absolute;mso-position-vertical-relative:text;mso-width-percent:0;mso-height-percent:0;mso-width-relative:margin;mso-height-relative:margin" from="91.05pt,16.35pt" to="163.05pt,16.35pt" o:gfxdata="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" strokecolor="black [3200]" strokeweight="1.5pt">
+                <v:stroke joinstyle="miter"/>
+              </v:line>
+            </w:pict>
+          </mc:Fallback>
+        </mc:AlternateContent>
+      </w:r>
+      <w:r>
+        <w:rPr>
+          <w:rFonts w:ascii="Tahoma" w:hAnsi="Tahoma"/>
+          <w:b/>
+          <w:color w:val="000000"/>
+          <w:spacing w:val="18"/>
+          <w:sz w:val="23"/>
+        </w:rPr>
         <w:t>Full Name:</w:t>
       </w:r>
       <w:r>
@@ -132,17 +202,13 @@
           <w:spacing w:val="18"/>
           <w:sz w:val="23"/>
         </w:rPr>
-        <w:tab/>
-      </w:r>
-    </w:p>
-    <w:p>
-      <w:pPr>
-        <w:numPr>
-          <w:ilvl w:val="0"/>
-          <w:numId w:val="2"/>
-        </w:numPr>
+        <w:t xml:space="preserve"> </w:t>
+      </w:r>
+    </w:p>
+    <w:p>
+      <w:pPr>
         <w:tabs>
-          <w:tab w:val="clear" w:pos="360"/>
+          <w:tab w:val="decimal" w:pos="360"/>
           <w:tab w:val="decimal" w:pos="720"/>
         </w:tabs>
         <w:spacing w:before="72" w:line="184" w:lineRule="auto"/>
@@ -224,7 +290,7 @@
           </mc:Choice>
           <mc:Fallback>
             <w:pict>
-              <v:line w14:anchorId="65F91F14" id="Line 45" o:spid="_x0000_s1026" style="position:absolute;z-index:251634176;visibility:visible;mso-wrap-style:square;mso-width-percent:0;mso-height-percent:0;mso-wrap-distance-left:9pt;mso-wrap-distance-top:0;mso-wrap-distance-right:9pt;mso-wrap-distance-bottom:0;mso-position-horizontal:absolute;mso-position-horizontal-relative:text;mso-position-vertical:absolute;mso-position-vertical-relative:text;mso-width-percent:0;mso-height-percent:0;mso-width-relative:page;mso-height-relative:page" from="138.95pt,-2.55pt" to="413.65pt,-2.55pt" o:gfxdata="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" strokeweight=".9pt">
+              <v:line w14:anchorId="65F91F14" id="Line 45" o:spid="_x0000_s1026" style="position:absolute;z-index:251634176;visibility:visible;mso-wrap-style:square;mso-width-percent:0;mso-height-percent:0;mso-wrap-distance-left:9pt;mso-wrap-distance-top:0;mso-wrap-distance-right:9pt;mso-wrap-distance-bottom:0;mso-position-horizontal:absolute;mso-position-horizontal-relative:text;mso-position-vertical:absolute;mso-position-vertical-relative:text;mso-width-percent:0;mso-height-percent:0;mso-width-relative:page;mso-height-relative:page" from="138.95pt,-2.55pt" to="413.65pt,-2.55pt" o:gfxdata="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" strokeweight=".9pt">
                 <o:lock v:ext="edit" shapetype="f"/>
               </v:line>
             </w:pict>
@@ -321,7 +387,7 @@
           </mc:Choice>
           <mc:Fallback>
             <w:pict>
-              <v:line w14:anchorId="5330BC7B" id="Line 44" o:spid="_x0000_s1026" style="position:absolute;z-index:251635200;visibility:visible;mso-wrap-style:square;mso-width-percent:0;mso-height-percent:0;mso-wrap-distance-left:9pt;mso-wrap-distance-top:0;mso-wrap-distance-right:9pt;mso-wrap-distance-bottom:0;mso-position-horizontal:absolute;mso-position-horizontal-relative:text;mso-position-vertical:absolute;mso-position-vertical-relative:text;mso-width-percent:0;mso-height-percent:0;mso-width-relative:page;mso-height-relative:page" from="77.55pt,.5pt" to="394.6pt,.5pt" o:gfxdata="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" strokeweight=".9pt">
+              <v:line w14:anchorId="5330BC7B" id="Line 44" o:spid="_x0000_s1026" style="position:absolute;z-index:251635200;visibility:visible;mso-wrap-style:square;mso-width-percent:0;mso-height-percent:0;mso-wrap-distance-left:9pt;mso-wrap-distance-top:0;mso-wrap-distance-right:9pt;mso-wrap-distance-bottom:0;mso-position-horizontal:absolute;mso-position-horizontal-relative:text;mso-position-vertical:absolute;mso-position-vertical-relative:text;mso-width-percent:0;mso-height-percent:0;mso-width-relative:page;mso-height-relative:page" from="77.55pt,.5pt" to="394.6pt,.5pt" o:gfxdata="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" strokeweight=".9pt">
                 <o:lock v:ext="edit" shapetype="f"/>
               </v:line>
             </w:pict>
@@ -340,8 +406,11 @@
     </w:p>
     <w:p>
       <w:pPr>
+        <w:tabs>
+          <w:tab w:val="decimal" w:pos="252"/>
+        </w:tabs>
         <w:spacing w:before="72" w:line="295" w:lineRule="auto"/>
-        <w:ind w:left="360" w:right="1152" w:hanging="360"/>
+        <w:ind w:right="1152"/>
         <w:rPr>
           <w:rFonts w:ascii="Tahoma" w:hAnsi="Tahoma"/>
           <w:color w:val="000000"/>
@@ -356,16 +425,47 @@
           <w:spacing w:val="9"/>
           <w:sz w:val="23"/>
         </w:rPr>
-        <w:t xml:space="preserve">(Please check all that apply and briefly describe your concern if needed.) </w:t>
-      </w:r>
-      <w:r>
-        <w:rPr>
-          <w:rFonts w:ascii="Tahoma" w:hAnsi="Tahoma"/>
-          <w:color w:val="000000"/>
-          <w:spacing w:val="8"/>
-          <w:sz w:val="23"/>
-        </w:rPr>
-        <w:t>!7] Stress/Anxiety</w:t>
+        <w:t>(Please check all that apply and briefly describe your concern if needed.)</w:t>
+      </w:r>
+      <w:r>
+        <w:rPr>
+          <w:rFonts w:ascii="Tahoma" w:hAnsi="Tahoma"/>
+          <w:color w:val="000000"/>
+          <w:spacing w:val="9"/>
+          <w:sz w:val="23"/>
+        </w:rPr>
+        <w:t xml:space="preserve">   </w:t>
+      </w:r>
+    </w:p>
+    <w:p>
+      <w:pPr>
+        <w:pStyle w:val="ListParagraph"/>
+        <w:numPr>
+          <w:ilvl w:val="0"/>
+          <w:numId w:val="3"/>
+        </w:numPr>
+        <w:ind w:left="360"/>
+        <w:rPr>
+          <w:rFonts w:ascii="Tahoma" w:hAnsi="Tahoma" w:cs="Tahoma"/>
+          <w:sz w:val="23"/>
+          <w:szCs w:val="23"/>
+        </w:rPr>
+      </w:pPr>
+      <w:r>
+        <w:rPr>
+          <w:rFonts w:ascii="Tahoma" w:hAnsi="Tahoma" w:cs="Tahoma"/>
+          <w:sz w:val="23"/>
+          <w:szCs w:val="23"/>
+        </w:rPr>
+        <w:t xml:space="preserve"> </w:t>
+      </w:r>
+      <w:r>
+        <w:rPr>
+          <w:rFonts w:ascii="Tahoma" w:hAnsi="Tahoma" w:cs="Tahoma"/>
+          <w:sz w:val="23"/>
+          <w:szCs w:val="23"/>
+        </w:rPr>
+        <w:t>Stress/Anxiety</w:t>
       </w:r>
     </w:p>
     <w:p>
@@ -375,7 +475,6 @@
           <w:numId w:val="3"/>
         </w:numPr>
         <w:tabs>
-          <w:tab w:val="clear" w:pos="432"/>
           <w:tab w:val="decimal" w:pos="792"/>
         </w:tabs>
         <w:ind w:left="360"/>
@@ -401,7 +500,6 @@
           <w:numId w:val="3"/>
         </w:numPr>
         <w:tabs>
-          <w:tab w:val="clear" w:pos="432"/>
           <w:tab w:val="decimal" w:pos="792"/>
         </w:tabs>
         <w:spacing w:before="72"/>
@@ -430,7 +528,6 @@
           <w:numId w:val="3"/>
         </w:numPr>
         <w:tabs>
-          <w:tab w:val="clear" w:pos="432"/>
           <w:tab w:val="decimal" w:pos="792"/>
         </w:tabs>
         <w:spacing w:before="72"/>
@@ -459,7 +556,6 @@
           <w:numId w:val="3"/>
         </w:numPr>
         <w:tabs>
-          <w:tab w:val="clear" w:pos="432"/>
           <w:tab w:val="decimal" w:pos="792"/>
         </w:tabs>
         <w:spacing w:before="72" w:line="204" w:lineRule="auto"/>
@@ -488,7 +584,6 @@
           <w:numId w:val="3"/>
         </w:numPr>
         <w:tabs>
-          <w:tab w:val="clear" w:pos="432"/>
           <w:tab w:val="decimal" w:pos="792"/>
         </w:tabs>
         <w:spacing w:before="108"/>
@@ -515,7 +610,6 @@
           <w:numId w:val="3"/>
         </w:numPr>
         <w:tabs>
-          <w:tab w:val="clear" w:pos="432"/>
           <w:tab w:val="decimal" w:pos="792"/>
         </w:tabs>
         <w:spacing w:before="36"/>
@@ -544,7 +638,6 @@
           <w:numId w:val="3"/>
         </w:numPr>
         <w:tabs>
-          <w:tab w:val="clear" w:pos="432"/>
           <w:tab w:val="decimal" w:pos="792"/>
         </w:tabs>
         <w:spacing w:before="72"/>
@@ -573,7 +666,6 @@
           <w:numId w:val="3"/>
         </w:numPr>
         <w:tabs>
-          <w:tab w:val="clear" w:pos="432"/>
           <w:tab w:val="decimal" w:pos="792"/>
         </w:tabs>
         <w:spacing w:before="36"/>
@@ -602,7 +694,6 @@
           <w:numId w:val="3"/>
         </w:numPr>
         <w:tabs>
-          <w:tab w:val="clear" w:pos="432"/>
           <w:tab w:val="decimal" w:pos="792"/>
           <w:tab w:val="right" w:leader="underscore" w:pos="7898"/>
         </w:tabs>
@@ -618,6 +709,75 @@
       <w:r>
         <w:rPr>
           <w:rFonts w:ascii="Tahoma" w:hAnsi="Tahoma"/>
+          <w:b/>
+          <w:noProof/>
+          <w:color w:val="000000"/>
+          <w:spacing w:val="18"/>
+          <w:sz w:val="23"/>
+        </w:rPr>
+        <mc:AlternateContent>
+          <mc:Choice Requires="wps">
+            <w:drawing>
+              <wp:anchor distT="0" distB="0" distL="114300" distR="114300" simplePos="0" relativeHeight="251661312" behindDoc="0" locked="0" layoutInCell="1" allowOverlap="1" wp14:anchorId="0169AA1C" wp14:editId="089912D7">
+                <wp:simplePos x="0" y="0"/>
+                <wp:positionH relativeFrom="column">
+                  <wp:posOffset>2381885</wp:posOffset>
+                </wp:positionH>
+                <wp:positionV relativeFrom="paragraph">
+                  <wp:posOffset>206375</wp:posOffset>
+                </wp:positionV>
+                <wp:extent cx="3162300" cy="6350"/>
+                <wp:effectExtent l="0" t="0" r="19050" b="31750"/>
+                <wp:wrapNone/>
+                <wp:docPr id="2008937498" name="Straight Connector 12"/>
+                <wp:cNvGraphicFramePr/>
+                <a:graphic xmlns:a="http://schemas.openxmlformats.org/drawingml/2006/main">
+                  <a:graphicData uri="http://schemas.microsoft.com/office/word/2010/wordprocessingShape">
+                    <wps:wsp>
+                      <wps:cNvCnPr/>
+                      <wps:spPr>
+                        <a:xfrm>
+                          <a:off x="0" y="0"/>
+                          <a:ext cx="3162300" cy="6350"/>
+                        </a:xfrm>
+                        <a:prstGeom prst="line">
+                          <a:avLst/>
+                        </a:prstGeom>
+                        <a:noFill/>
+                        <a:ln w="19050" cap="flat" cmpd="sng" algn="ctr">
+                          <a:solidFill>
+                            <a:sysClr val="windowText" lastClr="000000"/>
+                          </a:solidFill>
+                          <a:prstDash val="solid"/>
+                          <a:miter lim="800000"/>
+                        </a:ln>
+                        <a:effectLst/>
+                      </wps:spPr>
+                      <wps:bodyPr/>
+                    </wps:wsp>
+                  </a:graphicData>
+                </a:graphic>
+                <wp14:sizeRelH relativeFrom="margin">
+                  <wp14:pctWidth>0</wp14:pctWidth>
+                </wp14:sizeRelH>
+                <wp14:sizeRelV relativeFrom="margin">
+                  <wp14:pctHeight>0</wp14:pctHeight>
+                </wp14:sizeRelV>
+              </wp:anchor>
+            </w:drawing>
+          </mc:Choice>
+          <mc:Fallback>
+            <w:pict>
+              <v:line w14:anchorId="0F8C491B" id="Straight Connector 12" o:spid="_x0000_s1026" style="position:absolute;z-index:251661312;visibility:visible;mso-wrap-style:square;mso-width-percent:0;mso-height-percent:0;mso-wrap-distance-left:9pt;mso-wrap-distance-top:0;mso-wrap-distance-right:9pt;mso-wrap-distance-bottom:0;mso-position-horizontal:absolute;mso-position-horizontal-relative:text;mso-position-vertical:absolute;mso-position-vertical-relative:text;mso-width-percent:0;mso-height-percent:0;mso-width-relative:margin;mso-height-relative:margin" from="187.55pt,16.25pt" to="436.55pt,16.75pt" o:gfxdata="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" strokecolor="windowText" strokeweight="1.5pt">
+                <v:stroke joinstyle="miter"/>
+              </v:line>
+            </w:pict>
+          </mc:Fallback>
+        </mc:AlternateContent>
+      </w:r>
+      <w:r>
+        <w:rPr>
+          <w:rFonts w:ascii="Tahoma" w:hAnsi="Tahoma"/>
           <w:color w:val="000000"/>
           <w:spacing w:val="24"/>
           <w:sz w:val="23"/>
@@ -627,11 +787,13 @@
       <w:r>
         <w:rPr>
           <w:rFonts w:ascii="Tahoma" w:hAnsi="Tahoma"/>
-          <w:color w:val="000000"/>
-          <w:spacing w:val="24"/>
-          <w:sz w:val="23"/>
-        </w:rPr>
-        <w:tab/>
+          <w:b/>
+          <w:noProof/>
+          <w:color w:val="000000"/>
+          <w:spacing w:val="18"/>
+          <w:sz w:val="23"/>
+        </w:rPr>
+        <w:t xml:space="preserve"> </w:t>
       </w:r>
     </w:p>
     <w:p>
@@ -736,7 +898,7 @@
           </mc:Choice>
           <mc:Fallback>
             <w:pict>
-              <v:line w14:anchorId="38A8EA7F" id="Line 43" o:spid="_x0000_s1026" style="position:absolute;z-index:251636224;visibility:visible;mso-wrap-style:square;mso-width-percent:0;mso-height-percent:0;mso-wrap-distance-left:9pt;mso-wrap-distance-top:0;mso-wrap-distance-right:9pt;mso-wrap-distance-bottom:0;mso-position-horizontal:absolute;mso-position-horizontal-relative:text;mso-position-vertical:absolute;mso-position-vertical-relative:text;mso-width-percent:0;mso-height-percent:0;mso-width-relative:page;mso-height-relative:page" from="0,.5pt" to="468.05pt,.5pt" o:gfxdata="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" strokeweight=".9pt">
+              <v:line w14:anchorId="38A8EA7F" id="Line 43" o:spid="_x0000_s1026" style="position:absolute;z-index:251636224;visibility:visible;mso-wrap-style:square;mso-width-percent:0;mso-height-percent:0;mso-wrap-distance-left:9pt;mso-wrap-distance-top:0;mso-wrap-distance-right:9pt;mso-wrap-distance-bottom:0;mso-position-horizontal:absolute;mso-position-horizontal-relative:text;mso-position-vertical:absolute;mso-position-vertical-relative:text;mso-width-percent:0;mso-height-percent:0;mso-width-relative:page;mso-height-relative:page" from="0,.5pt" to="468.05pt,.5pt" o:gfxdata="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" strokeweight=".9pt">
                 <o:lock v:ext="edit" shapetype="f"/>
               </v:line>
             </w:pict>
@@ -812,7 +974,7 @@
           </mc:Choice>
           <mc:Fallback>
             <w:pict>
-              <v:line w14:anchorId="5CB0683F" id="Line 42" o:spid="_x0000_s1026" style="position:absolute;z-index:251637248;visibility:visible;mso-wrap-style:square;mso-width-percent:0;mso-height-percent:0;mso-wrap-distance-left:9pt;mso-wrap-distance-top:0;mso-wrap-distance-right:9pt;mso-wrap-distance-bottom:0;mso-position-horizontal:absolute;mso-position-horizontal-relative:text;mso-position-vertical:absolute;mso-position-vertical-relative:text;mso-width-percent:0;mso-height-percent:0;mso-width-relative:page;mso-height-relative:page" from="0,17.4pt" to="468.05pt,17.4pt" o:gfxdata="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" strokeweight="1.1pt">
+              <v:line w14:anchorId="5CB0683F" id="Line 42" o:spid="_x0000_s1026" style="position:absolute;z-index:251637248;visibility:visible;mso-wrap-style:square;mso-width-percent:0;mso-height-percent:0;mso-wrap-distance-left:9pt;mso-wrap-distance-top:0;mso-wrap-distance-right:9pt;mso-wrap-distance-bottom:0;mso-position-horizontal:absolute;mso-position-horizontal-relative:text;mso-position-vertical:absolute;mso-position-vertical-relative:text;mso-width-percent:0;mso-height-percent:0;mso-width-relative:page;mso-height-relative:page" from="0,17.4pt" to="468.05pt,17.4pt" o:gfxdata="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" strokeweight="1.1pt">
                 <o:lock v:ext="edit" shapetype="f"/>
               </v:line>
             </w:pict>
@@ -888,7 +1050,7 @@
           </mc:Choice>
           <mc:Fallback>
             <w:pict>
-              <v:line w14:anchorId="077FE634" id="Line 41" o:spid="_x0000_s1026" style="position:absolute;z-index:251638272;visibility:visible;mso-wrap-style:square;mso-width-percent:0;mso-height-percent:0;mso-wrap-distance-left:9pt;mso-wrap-distance-top:0;mso-wrap-distance-right:9pt;mso-wrap-distance-bottom:0;mso-position-horizontal:absolute;mso-position-horizontal-relative:text;mso-position-vertical:absolute;mso-position-vertical-relative:text;mso-width-percent:0;mso-height-percent:0;mso-width-relative:page;mso-height-relative:page" from="0,34.5pt" to="468.05pt,34.5pt" o:gfxdata="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" strokeweight="1.1pt">
+              <v:line w14:anchorId="077FE634" id="Line 41" o:spid="_x0000_s1026" style="position:absolute;z-index:251638272;visibility:visible;mso-wrap-style:square;mso-width-percent:0;mso-height-percent:0;mso-wrap-distance-left:9pt;mso-wrap-distance-top:0;mso-wrap-distance-right:9pt;mso-wrap-distance-bottom:0;mso-position-horizontal:absolute;mso-position-horizontal-relative:text;mso-position-vertical:absolute;mso-position-vertical-relative:text;mso-width-percent:0;mso-height-percent:0;mso-width-relative:page;mso-height-relative:page" from="0,34.5pt" to="468.05pt,34.5pt" o:gfxdata="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" strokeweight="1.1pt">
                 <o:lock v:ext="edit" shapetype="f"/>
               </v:line>
             </w:pict>
@@ -913,7 +1075,6 @@
           <w:numId w:val="3"/>
         </w:numPr>
         <w:tabs>
-          <w:tab w:val="clear" w:pos="432"/>
           <w:tab w:val="decimal" w:pos="792"/>
         </w:tabs>
         <w:spacing w:before="72"/>
@@ -942,7 +1103,6 @@
           <w:numId w:val="3"/>
         </w:numPr>
         <w:tabs>
-          <w:tab w:val="clear" w:pos="432"/>
           <w:tab w:val="decimal" w:pos="792"/>
         </w:tabs>
         <w:spacing w:before="36"/>
@@ -971,7 +1131,6 @@
           <w:numId w:val="3"/>
         </w:numPr>
         <w:tabs>
-          <w:tab w:val="clear" w:pos="432"/>
           <w:tab w:val="decimal" w:pos="792"/>
         </w:tabs>
         <w:spacing w:before="72"/>
@@ -1182,7 +1341,7 @@
                 <v:stroke joinstyle="miter"/>
                 <v:path gradientshapeok="t" o:connecttype="rect"/>
               </v:shapetype>
-              <v:shape id="_x0000_s0" o:spid="_x0000_s1026" type="#_x0000_t202" style="position:absolute;left:0;text-align:left;margin-left:0;margin-top:600.55pt;width:468pt;height:12.35pt;z-index:-251660800;visibility:visible;mso-wrap-style:square;mso-width-percent:0;mso-height-percent:0;mso-wrap-distance-left:0;mso-wrap-distance-top:0;mso-wrap-distance-right:0;mso-wrap-distance-bottom:0;mso-position-horizontal:absolute;mso-position-horizontal-relative:text;mso-position-vertical:absolute;mso-position-vertical-relative:text;mso-width-percent:0;mso-height-percent:0;mso-width-relative:page;mso-height-relative:page;v-text-anchor:top" o:gfxdata="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" filled="f" stroked="f">
+              <v:shape id="_x0000_s0" o:spid="_x0000_s1026" type="#_x0000_t202" style="position:absolute;left:0;text-align:left;margin-left:0;margin-top:600.55pt;width:468pt;height:12.35pt;z-index:-251660800;visibility:visible;mso-wrap-style:square;mso-width-percent:0;mso-height-percent:0;mso-wrap-distance-left:0;mso-wrap-distance-top:0;mso-wrap-distance-right:0;mso-wrap-distance-bottom:0;mso-position-horizontal:absolute;mso-position-horizontal-relative:text;mso-position-vertical:absolute;mso-position-vertical-relative:text;mso-width-percent:0;mso-height-percent:0;mso-width-relative:page;mso-height-relative:page;v-text-anchor:top" o:gfxdata="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" filled="f" stroked="f">
                 <v:path arrowok="t"/>
                 <v:textbox inset="0,0,0,0">
                   <w:txbxContent>
@@ -1655,15 +1814,6 @@
         </w:rPr>
         <w:t xml:space="preserve">Other (Please specify): </w:t>
       </w:r>
-      <w:r>
-        <w:rPr>
-          <w:rFonts w:ascii="Tahoma" w:hAnsi="Tahoma"/>
-          <w:color w:val="000000"/>
-          <w:spacing w:val="22"/>
-          <w:sz w:val="21"/>
-        </w:rPr>
-        <w:tab/>
-      </w:r>
     </w:p>
     <w:p>
       <w:pPr>
@@ -1680,11 +1830,97 @@
         <w:rPr>
           <w:rFonts w:ascii="Tahoma" w:hAnsi="Tahoma"/>
           <w:b/>
+          <w:noProof/>
+          <w:color w:val="000000"/>
+          <w:spacing w:val="18"/>
+          <w:sz w:val="23"/>
+        </w:rPr>
+        <mc:AlternateContent>
+          <mc:Choice Requires="wps">
+            <w:drawing>
+              <wp:anchor distT="0" distB="0" distL="114300" distR="114300" simplePos="0" relativeHeight="251663360" behindDoc="0" locked="0" layoutInCell="1" allowOverlap="1" wp14:anchorId="1FED0C82" wp14:editId="2961B846">
+                <wp:simplePos x="0" y="0"/>
+                <wp:positionH relativeFrom="column">
+                  <wp:posOffset>2190750</wp:posOffset>
+                </wp:positionH>
+                <wp:positionV relativeFrom="paragraph">
+                  <wp:posOffset>5715</wp:posOffset>
+                </wp:positionV>
+                <wp:extent cx="3162300" cy="6350"/>
+                <wp:effectExtent l="0" t="0" r="19050" b="31750"/>
+                <wp:wrapNone/>
+                <wp:docPr id="1108730852" name="Straight Connector 12"/>
+                <wp:cNvGraphicFramePr/>
+                <a:graphic xmlns:a="http://schemas.openxmlformats.org/drawingml/2006/main">
+                  <a:graphicData uri="http://schemas.microsoft.com/office/word/2010/wordprocessingShape">
+                    <wps:wsp>
+                      <wps:cNvCnPr/>
+                      <wps:spPr>
+                        <a:xfrm>
+                          <a:off x="0" y="0"/>
+                          <a:ext cx="3162300" cy="6350"/>
+                        </a:xfrm>
+                        <a:prstGeom prst="line">
+                          <a:avLst/>
+                        </a:prstGeom>
+                        <a:ln/>
+                      </wps:spPr>
+                      <wps:style>
+                        <a:lnRef idx="2">
+                          <a:schemeClr val="dk1"/>
+                        </a:lnRef>
+                        <a:fillRef idx="0">
+                          <a:schemeClr val="dk1"/>
+                        </a:fillRef>
+                        <a:effectRef idx="1">
+                          <a:schemeClr val="dk1"/>
+                        </a:effectRef>
+                        <a:fontRef idx="minor">
+                          <a:schemeClr val="tx1"/>
+                        </a:fontRef>
+                      </wps:style>
+                      <wps:bodyPr/>
+                    </wps:wsp>
+                  </a:graphicData>
+                </a:graphic>
+                <wp14:sizeRelH relativeFrom="margin">
+                  <wp14:pctWidth>0</wp14:pctWidth>
+                </wp14:sizeRelH>
+                <wp14:sizeRelV relativeFrom="margin">
+                  <wp14:pctHeight>0</wp14:pctHeight>
+                </wp14:sizeRelV>
+              </wp:anchor>
+            </w:drawing>
+          </mc:Choice>
+          <mc:Fallback>
+            <w:pict>
+              <v:line w14:anchorId="01C8BA44" id="Straight Connector 12" o:spid="_x0000_s1026" style="position:absolute;z-index:251663360;visibility:visible;mso-wrap-style:square;mso-width-percent:0;mso-height-percent:0;mso-wrap-distance-left:9pt;mso-wrap-distance-top:0;mso-wrap-distance-right:9pt;mso-wrap-distance-bottom:0;mso-position-horizontal:absolute;mso-position-horizontal-relative:text;mso-position-vertical:absolute;mso-position-vertical-relative:text;mso-width-percent:0;mso-height-percent:0;mso-width-relative:margin;mso-height-relative:margin" from="172.5pt,.45pt" to="421.5pt,.95pt" o:gfxdata="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" strokecolor="black [3200]" strokeweight="1pt">
+                <v:stroke joinstyle="miter"/>
+              </v:line>
+            </w:pict>
+          </mc:Fallback>
+        </mc:AlternateContent>
+      </w:r>
+      <w:r>
+        <w:rPr>
+          <w:rFonts w:ascii="Tahoma" w:hAnsi="Tahoma"/>
+          <w:b/>
           <w:color w:val="000000"/>
           <w:spacing w:val="8"/>
           <w:sz w:val="20"/>
         </w:rPr>
         <w:t>Brief Description of Concern:</w:t>
+      </w:r>
+      <w:r>
+        <w:rPr>
+          <w:rFonts w:ascii="Tahoma" w:hAnsi="Tahoma"/>
+          <w:b/>
+          <w:noProof/>
+          <w:color w:val="000000"/>
+          <w:spacing w:val="18"/>
+          <w:sz w:val="23"/>
+        </w:rPr>
+        <w:t xml:space="preserve"> </w:t>
       </w:r>
     </w:p>
     <w:p>
@@ -1767,7 +2003,7 @@
           </mc:Choice>
           <mc:Fallback>
             <w:pict>
-              <v:line w14:anchorId="127667AA" id="Line 39" o:spid="_x0000_s1026" style="position:absolute;z-index:251639296;visibility:visible;mso-wrap-style:square;mso-width-percent:0;mso-height-percent:0;mso-wrap-distance-left:9pt;mso-wrap-distance-top:0;mso-wrap-distance-right:9pt;mso-wrap-distance-bottom:0;mso-position-horizontal:absolute;mso-position-horizontal-relative:text;mso-position-vertical:absolute;mso-position-vertical-relative:text;mso-width-percent:0;mso-height-percent:0;mso-width-relative:page;mso-height-relative:page" from="0,.35pt" to="468.05pt,.35pt" o:gfxdata="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" strokeweight=".55pt">
+              <v:line w14:anchorId="127667AA" id="Line 39" o:spid="_x0000_s1026" style="position:absolute;z-index:251639296;visibility:visible;mso-wrap-style:square;mso-width-percent:0;mso-height-percent:0;mso-wrap-distance-left:9pt;mso-wrap-distance-top:0;mso-wrap-distance-right:9pt;mso-wrap-distance-bottom:0;mso-position-horizontal:absolute;mso-position-horizontal-relative:text;mso-position-vertical:absolute;mso-position-vertical-relative:text;mso-width-percent:0;mso-height-percent:0;mso-width-relative:page;mso-height-relative:page" from="0,.35pt" to="468.05pt,.35pt" o:gfxdata="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" strokeweight=".55pt">
                 <o:lock v:ext="edit" shapetype="f"/>
               </v:line>
             </w:pict>
@@ -1843,7 +2079,7 @@
           </mc:Choice>
           <mc:Fallback>
             <w:pict>
-              <v:line w14:anchorId="298178B5" id="Line 38" o:spid="_x0000_s1026" style="position:absolute;z-index:251640320;visibility:visible;mso-wrap-style:square;mso-width-percent:0;mso-height-percent:0;mso-wrap-distance-left:9pt;mso-wrap-distance-top:0;mso-wrap-distance-right:9pt;mso-wrap-distance-bottom:0;mso-position-horizontal:absolute;mso-position-horizontal-relative:text;mso-position-vertical:absolute;mso-position-vertical-relative:text;mso-width-percent:0;mso-height-percent:0;mso-width-relative:page;mso-height-relative:page" from="0,14.95pt" to="468.05pt,14.95pt" o:gfxdata="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" strokeweight=".55pt">
+              <v:line w14:anchorId="298178B5" id="Line 38" o:spid="_x0000_s1026" style="position:absolute;z-index:251640320;visibility:visible;mso-wrap-style:square;mso-width-percent:0;mso-height-percent:0;mso-wrap-distance-left:9pt;mso-wrap-distance-top:0;mso-wrap-distance-right:9pt;mso-wrap-distance-bottom:0;mso-position-horizontal:absolute;mso-position-horizontal-relative:text;mso-position-vertical:absolute;mso-position-vertical-relative:text;mso-width-percent:0;mso-height-percent:0;mso-width-relative:page;mso-height-relative:page" from="0,14.95pt" to="468.05pt,14.95pt" o:gfxdata="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" strokeweight=".55pt">
                 <o:lock v:ext="edit" shapetype="f"/>
               </v:line>
             </w:pict>
@@ -1919,7 +2155,7 @@
           </mc:Choice>
           <mc:Fallback>
             <w:pict>
-              <v:line w14:anchorId="32C8AA65" id="Line 37" o:spid="_x0000_s1026" style="position:absolute;z-index:251641344;visibility:visible;mso-wrap-style:square;mso-width-percent:0;mso-height-percent:0;mso-wrap-distance-left:9pt;mso-wrap-distance-top:0;mso-wrap-distance-right:9pt;mso-wrap-distance-bottom:0;mso-position-horizontal:absolute;mso-position-horizontal-relative:text;mso-position-vertical:absolute;mso-position-vertical-relative:text;mso-width-percent:0;mso-height-percent:0;mso-width-relative:page;mso-height-relative:page" from="0,29.5pt" to="468.05pt,29.5pt" o:gfxdata="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" strokeweight=".35pt">
+              <v:line w14:anchorId="32C8AA65" id="Line 37" o:spid="_x0000_s1026" style="position:absolute;z-index:251641344;visibility:visible;mso-wrap-style:square;mso-width-percent:0;mso-height-percent:0;mso-wrap-distance-left:9pt;mso-wrap-distance-top:0;mso-wrap-distance-right:9pt;mso-wrap-distance-bottom:0;mso-position-horizontal:absolute;mso-position-horizontal-relative:text;mso-position-vertical:absolute;mso-position-vertical-relative:text;mso-width-percent:0;mso-height-percent:0;mso-width-relative:page;mso-height-relative:page" from="0,29.5pt" to="468.05pt,29.5pt" o:gfxdata="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" strokeweight=".35pt">
                 <o:lock v:ext="edit" shapetype="f"/>
               </v:line>
             </w:pict>
@@ -1953,6 +2189,81 @@
       <w:r>
         <w:rPr>
           <w:rFonts w:ascii="Tahoma" w:hAnsi="Tahoma"/>
+          <w:b/>
+          <w:noProof/>
+          <w:color w:val="000000"/>
+          <w:spacing w:val="18"/>
+          <w:sz w:val="23"/>
+        </w:rPr>
+        <mc:AlternateContent>
+          <mc:Choice Requires="wps">
+            <w:drawing>
+              <wp:anchor distT="0" distB="0" distL="114300" distR="114300" simplePos="0" relativeHeight="251667456" behindDoc="0" locked="0" layoutInCell="1" allowOverlap="1" wp14:anchorId="0E36FF6E" wp14:editId="1F660F32">
+                <wp:simplePos x="0" y="0"/>
+                <wp:positionH relativeFrom="column">
+                  <wp:posOffset>1384300</wp:posOffset>
+                </wp:positionH>
+                <wp:positionV relativeFrom="paragraph">
+                  <wp:posOffset>177800</wp:posOffset>
+                </wp:positionV>
+                <wp:extent cx="3162300" cy="6350"/>
+                <wp:effectExtent l="0" t="0" r="19050" b="31750"/>
+                <wp:wrapNone/>
+                <wp:docPr id="822590037" name="Straight Connector 12"/>
+                <wp:cNvGraphicFramePr/>
+                <a:graphic xmlns:a="http://schemas.openxmlformats.org/drawingml/2006/main">
+                  <a:graphicData uri="http://schemas.microsoft.com/office/word/2010/wordprocessingShape">
+                    <wps:wsp>
+                      <wps:cNvCnPr/>
+                      <wps:spPr>
+                        <a:xfrm>
+                          <a:off x="0" y="0"/>
+                          <a:ext cx="3162300" cy="6350"/>
+                        </a:xfrm>
+                        <a:prstGeom prst="line">
+                          <a:avLst/>
+                        </a:prstGeom>
+                        <a:ln/>
+                      </wps:spPr>
+                      <wps:style>
+                        <a:lnRef idx="2">
+                          <a:schemeClr val="dk1"/>
+                        </a:lnRef>
+                        <a:fillRef idx="0">
+                          <a:schemeClr val="dk1"/>
+                        </a:fillRef>
+                        <a:effectRef idx="1">
+                          <a:schemeClr val="dk1"/>
+                        </a:effectRef>
+                        <a:fontRef idx="minor">
+                          <a:schemeClr val="tx1"/>
+                        </a:fontRef>
+                      </wps:style>
+                      <wps:bodyPr/>
+                    </wps:wsp>
+                  </a:graphicData>
+                </a:graphic>
+                <wp14:sizeRelH relativeFrom="margin">
+                  <wp14:pctWidth>0</wp14:pctWidth>
+                </wp14:sizeRelH>
+                <wp14:sizeRelV relativeFrom="margin">
+                  <wp14:pctHeight>0</wp14:pctHeight>
+                </wp14:sizeRelV>
+              </wp:anchor>
+            </w:drawing>
+          </mc:Choice>
+          <mc:Fallback>
+            <w:pict>
+              <v:line w14:anchorId="506A05E3" id="Straight Connector 12" o:spid="_x0000_s1026" style="position:absolute;z-index:251667456;visibility:visible;mso-wrap-style:square;mso-width-percent:0;mso-height-percent:0;mso-wrap-distance-left:9pt;mso-wrap-distance-top:0;mso-wrap-distance-right:9pt;mso-wrap-distance-bottom:0;mso-position-horizontal:absolute;mso-position-horizontal-relative:text;mso-position-vertical:absolute;mso-position-vertical-relative:text;mso-width-percent:0;mso-height-percent:0;mso-width-relative:margin;mso-height-relative:margin" from="109pt,14pt" to="358pt,14.5pt" o:gfxdata="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" strokecolor="black [3200]" strokeweight="1pt">
+                <v:stroke joinstyle="miter"/>
+              </v:line>
+            </w:pict>
+          </mc:Fallback>
+        </mc:AlternateContent>
+      </w:r>
+      <w:r>
+        <w:rPr>
+          <w:rFonts w:ascii="Tahoma" w:hAnsi="Tahoma"/>
           <w:color w:val="000000"/>
           <w:spacing w:val="8"/>
           <w:sz w:val="21"/>
@@ -1962,11 +2273,13 @@
       <w:r>
         <w:rPr>
           <w:rFonts w:ascii="Tahoma" w:hAnsi="Tahoma"/>
-          <w:color w:val="000000"/>
-          <w:spacing w:val="8"/>
-          <w:sz w:val="21"/>
-        </w:rPr>
-        <w:tab/>
+          <w:b/>
+          <w:noProof/>
+          <w:color w:val="000000"/>
+          <w:spacing w:val="18"/>
+          <w:sz w:val="23"/>
+        </w:rPr>
+        <w:t xml:space="preserve"> </w:t>
       </w:r>
     </w:p>
     <w:p>
@@ -1994,11 +2307,13 @@
       <w:r>
         <w:rPr>
           <w:rFonts w:ascii="Tahoma" w:hAnsi="Tahoma"/>
-          <w:color w:val="000000"/>
-          <w:spacing w:val="14"/>
-          <w:sz w:val="21"/>
-        </w:rPr>
-        <w:tab/>
+          <w:b/>
+          <w:noProof/>
+          <w:color w:val="000000"/>
+          <w:spacing w:val="18"/>
+          <w:sz w:val="23"/>
+        </w:rPr>
+        <w:t xml:space="preserve"> </w:t>
       </w:r>
     </w:p>
     <w:p>
@@ -2014,6 +2329,81 @@
           <w:sz w:val="21"/>
         </w:rPr>
       </w:pPr>
+      <w:r>
+        <w:rPr>
+          <w:rFonts w:ascii="Tahoma" w:hAnsi="Tahoma"/>
+          <w:b/>
+          <w:noProof/>
+          <w:color w:val="000000"/>
+          <w:spacing w:val="18"/>
+          <w:sz w:val="23"/>
+        </w:rPr>
+        <mc:AlternateContent>
+          <mc:Choice Requires="wps">
+            <w:drawing>
+              <wp:anchor distT="0" distB="0" distL="114300" distR="114300" simplePos="0" relativeHeight="251669504" behindDoc="0" locked="0" layoutInCell="1" allowOverlap="1" wp14:anchorId="60998FC3" wp14:editId="4FE58B27">
+                <wp:simplePos x="0" y="0"/>
+                <wp:positionH relativeFrom="column">
+                  <wp:posOffset>2870200</wp:posOffset>
+                </wp:positionH>
+                <wp:positionV relativeFrom="paragraph">
+                  <wp:posOffset>8890</wp:posOffset>
+                </wp:positionV>
+                <wp:extent cx="3162300" cy="6350"/>
+                <wp:effectExtent l="0" t="0" r="19050" b="31750"/>
+                <wp:wrapNone/>
+                <wp:docPr id="937490525" name="Straight Connector 12"/>
+                <wp:cNvGraphicFramePr/>
+                <a:graphic xmlns:a="http://schemas.openxmlformats.org/drawingml/2006/main">
+                  <a:graphicData uri="http://schemas.microsoft.com/office/word/2010/wordprocessingShape">
+                    <wps:wsp>
+                      <wps:cNvCnPr/>
+                      <wps:spPr>
+                        <a:xfrm>
+                          <a:off x="0" y="0"/>
+                          <a:ext cx="3162300" cy="6350"/>
+                        </a:xfrm>
+                        <a:prstGeom prst="line">
+                          <a:avLst/>
+                        </a:prstGeom>
+                        <a:ln/>
+                      </wps:spPr>
+                      <wps:style>
+                        <a:lnRef idx="2">
+                          <a:schemeClr val="dk1"/>
+                        </a:lnRef>
+                        <a:fillRef idx="0">
+                          <a:schemeClr val="dk1"/>
+                        </a:fillRef>
+                        <a:effectRef idx="1">
+                          <a:schemeClr val="dk1"/>
+                        </a:effectRef>
+                        <a:fontRef idx="minor">
+                          <a:schemeClr val="tx1"/>
+                        </a:fontRef>
+                      </wps:style>
+                      <wps:bodyPr/>
+                    </wps:wsp>
+                  </a:graphicData>
+                </a:graphic>
+                <wp14:sizeRelH relativeFrom="margin">
+                  <wp14:pctWidth>0</wp14:pctWidth>
+                </wp14:sizeRelH>
+                <wp14:sizeRelV relativeFrom="margin">
+                  <wp14:pctHeight>0</wp14:pctHeight>
+                </wp14:sizeRelV>
+              </wp:anchor>
+            </w:drawing>
+          </mc:Choice>
+          <mc:Fallback>
+            <w:pict>
+              <v:line w14:anchorId="2EEA98E8" id="Straight Connector 12" o:spid="_x0000_s1026" style="position:absolute;z-index:251669504;visibility:visible;mso-wrap-style:square;mso-width-percent:0;mso-height-percent:0;mso-wrap-distance-left:9pt;mso-wrap-distance-top:0;mso-wrap-distance-right:9pt;mso-wrap-distance-bottom:0;mso-position-horizontal:absolute;mso-position-horizontal-relative:text;mso-position-vertical:absolute;mso-position-vertical-relative:text;mso-width-percent:0;mso-height-percent:0;mso-width-relative:margin;mso-height-relative:margin" from="226pt,.7pt" to="475pt,1.2pt" o:gfxdata="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" strokecolor="black [3200]" strokeweight="1pt">
+                <v:stroke joinstyle="miter"/>
+              </v:line>
+            </w:pict>
+          </mc:Fallback>
+        </mc:AlternateContent>
+      </w:r>
       <w:r>
         <w:rPr>
           <w:rFonts w:ascii="Tahoma" w:hAnsi="Tahoma"/>
@@ -2118,6 +2508,11 @@
     </w:p>
     <w:p>
       <w:pPr>
+        <w:pStyle w:val="ListParagraph"/>
+        <w:numPr>
+          <w:ilvl w:val="0"/>
+          <w:numId w:val="4"/>
+        </w:numPr>
         <w:spacing w:before="36"/>
         <w:ind w:left="360"/>
         <w:rPr>
@@ -2134,16 +2529,25 @@
           <w:spacing w:val="8"/>
           <w:sz w:val="20"/>
         </w:rPr>
-        <w:t xml:space="preserve">111 </w:t>
+        <w:t xml:space="preserve"> </w:t>
       </w:r>
       <w:r>
         <w:rPr>
           <w:rFonts w:ascii="Tahoma" w:hAnsi="Tahoma"/>
           <w:color w:val="000000"/>
           <w:spacing w:val="8"/>
-          <w:sz w:val="21"/>
-        </w:rPr>
-        <w:t>Group Counseling</w:t>
+          <w:sz w:val="20"/>
+        </w:rPr>
+        <w:t>G</w:t>
+      </w:r>
+      <w:r>
+        <w:rPr>
+          <w:rFonts w:ascii="Tahoma" w:hAnsi="Tahoma"/>
+          <w:color w:val="000000"/>
+          <w:spacing w:val="8"/>
+          <w:sz w:val="21"/>
+        </w:rPr>
+        <w:t>roup Counseling</w:t>
       </w:r>
     </w:p>
     <w:p>
@@ -2261,15 +2665,6 @@
         </w:rPr>
         <w:t xml:space="preserve">Other (Please specify): </w:t>
       </w:r>
-      <w:r>
-        <w:rPr>
-          <w:rFonts w:ascii="Tahoma" w:hAnsi="Tahoma"/>
-          <w:color w:val="000000"/>
-          <w:spacing w:val="22"/>
-          <w:sz w:val="21"/>
-        </w:rPr>
-        <w:tab/>
-      </w:r>
     </w:p>
     <w:p>
       <w:pPr>
@@ -2287,6 +2682,81 @@
           <w:cols w:space="720"/>
         </w:sectPr>
       </w:pPr>
+      <w:r>
+        <w:rPr>
+          <w:rFonts w:ascii="Tahoma" w:hAnsi="Tahoma"/>
+          <w:b/>
+          <w:noProof/>
+          <w:color w:val="000000"/>
+          <w:spacing w:val="18"/>
+          <w:sz w:val="23"/>
+        </w:rPr>
+        <mc:AlternateContent>
+          <mc:Choice Requires="wps">
+            <w:drawing>
+              <wp:anchor distT="0" distB="0" distL="114300" distR="114300" simplePos="0" relativeHeight="251665408" behindDoc="0" locked="0" layoutInCell="1" allowOverlap="1" wp14:anchorId="02C1FBFB" wp14:editId="24E7175E">
+                <wp:simplePos x="0" y="0"/>
+                <wp:positionH relativeFrom="column">
+                  <wp:posOffset>2216150</wp:posOffset>
+                </wp:positionH>
+                <wp:positionV relativeFrom="paragraph">
+                  <wp:posOffset>22860</wp:posOffset>
+                </wp:positionV>
+                <wp:extent cx="3162300" cy="6350"/>
+                <wp:effectExtent l="0" t="0" r="19050" b="31750"/>
+                <wp:wrapNone/>
+                <wp:docPr id="773017272" name="Straight Connector 12"/>
+                <wp:cNvGraphicFramePr/>
+                <a:graphic xmlns:a="http://schemas.openxmlformats.org/drawingml/2006/main">
+                  <a:graphicData uri="http://schemas.microsoft.com/office/word/2010/wordprocessingShape">
+                    <wps:wsp>
+                      <wps:cNvCnPr/>
+                      <wps:spPr>
+                        <a:xfrm>
+                          <a:off x="0" y="0"/>
+                          <a:ext cx="3162300" cy="6350"/>
+                        </a:xfrm>
+                        <a:prstGeom prst="line">
+                          <a:avLst/>
+                        </a:prstGeom>
+                        <a:ln/>
+                      </wps:spPr>
+                      <wps:style>
+                        <a:lnRef idx="2">
+                          <a:schemeClr val="dk1"/>
+                        </a:lnRef>
+                        <a:fillRef idx="0">
+                          <a:schemeClr val="dk1"/>
+                        </a:fillRef>
+                        <a:effectRef idx="1">
+                          <a:schemeClr val="dk1"/>
+                        </a:effectRef>
+                        <a:fontRef idx="minor">
+                          <a:schemeClr val="tx1"/>
+                        </a:fontRef>
+                      </wps:style>
+                      <wps:bodyPr/>
+                    </wps:wsp>
+                  </a:graphicData>
+                </a:graphic>
+                <wp14:sizeRelH relativeFrom="margin">
+                  <wp14:pctWidth>0</wp14:pctWidth>
+                </wp14:sizeRelH>
+                <wp14:sizeRelV relativeFrom="margin">
+                  <wp14:pctHeight>0</wp14:pctHeight>
+                </wp14:sizeRelV>
+              </wp:anchor>
+            </w:drawing>
+          </mc:Choice>
+          <mc:Fallback>
+            <w:pict>
+              <v:line w14:anchorId="0AD5E287" id="Straight Connector 12" o:spid="_x0000_s1026" style="position:absolute;z-index:251665408;visibility:visible;mso-wrap-style:square;mso-width-percent:0;mso-height-percent:0;mso-wrap-distance-left:9pt;mso-wrap-distance-top:0;mso-wrap-distance-right:9pt;mso-wrap-distance-bottom:0;mso-position-horizontal:absolute;mso-position-horizontal-relative:text;mso-position-vertical:absolute;mso-position-vertical-relative:text;mso-width-percent:0;mso-height-percent:0;mso-width-relative:margin;mso-height-relative:margin" from="174.5pt,1.8pt" to="423.5pt,2.3pt" o:gfxdata="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" strokecolor="black [3200]" strokeweight="1pt">
+                <v:stroke joinstyle="miter"/>
+              </v:line>
+            </w:pict>
+          </mc:Fallback>
+        </mc:AlternateContent>
+      </w:r>
       <w:r>
         <w:rPr>
           <w:noProof/>
@@ -2356,7 +2826,7 @@
           </mc:Choice>
           <mc:Fallback>
             <w:pict>
-              <v:line w14:anchorId="2DA28306" id="Line 36" o:spid="_x0000_s1026" style="position:absolute;z-index:251642368;visibility:visible;mso-wrap-style:square;mso-width-percent:0;mso-height-percent:0;mso-wrap-distance-left:9pt;mso-wrap-distance-top:0;mso-wrap-distance-right:9pt;mso-wrap-distance-bottom:0;mso-position-horizontal:absolute;mso-position-horizontal-relative:text;mso-position-vertical:absolute;mso-position-vertical-relative:text;mso-width-percent:0;mso-height-percent:0;mso-width-relative:page;mso-height-relative:page" from="0,39.25pt" to="468.05pt,39.25pt" o:gfxdata="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" strokeweight=".55pt">
+              <v:line w14:anchorId="2DA28306" id="Line 36" o:spid="_x0000_s1026" style="position:absolute;z-index:251642368;visibility:visible;mso-wrap-style:square;mso-width-percent:0;mso-height-percent:0;mso-wrap-distance-left:9pt;mso-wrap-distance-top:0;mso-wrap-distance-right:9pt;mso-wrap-distance-bottom:0;mso-position-horizontal:absolute;mso-position-horizontal-relative:text;mso-position-vertical:absolute;mso-position-vertical-relative:text;mso-width-percent:0;mso-height-percent:0;mso-width-relative:page;mso-height-relative:page" from="0,39.25pt" to="468.05pt,39.25pt" o:gfxdata="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" strokeweight=".55pt">
                 <o:lock v:ext="edit" shapetype="f"/>
               </v:line>
             </w:pict>
@@ -2432,7 +2902,7 @@
           </mc:Choice>
           <mc:Fallback>
             <w:pict>
-              <v:line w14:anchorId="76915D07" id="Line 35" o:spid="_x0000_s1026" style="position:absolute;z-index:251643392;visibility:visible;mso-wrap-style:square;mso-width-percent:0;mso-height-percent:0;mso-wrap-distance-left:9pt;mso-wrap-distance-top:0;mso-wrap-distance-right:9pt;mso-wrap-distance-bottom:0;mso-position-horizontal:absolute;mso-position-horizontal-relative:text;mso-position-vertical:absolute;mso-position-vertical-relative:text;mso-width-percent:0;mso-height-percent:0;mso-width-relative:page;mso-height-relative:page" from="0,54pt" to="468.05pt,54pt" o:gfxdata="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" strokeweight=".35pt">
+              <v:line w14:anchorId="76915D07" id="Line 35" o:spid="_x0000_s1026" style="position:absolute;z-index:251643392;visibility:visible;mso-wrap-style:square;mso-width-percent:0;mso-height-percent:0;mso-wrap-distance-left:9pt;mso-wrap-distance-top:0;mso-wrap-distance-right:9pt;mso-wrap-distance-bottom:0;mso-position-horizontal:absolute;mso-position-horizontal-relative:text;mso-position-vertical:absolute;mso-position-vertical-relative:text;mso-width-percent:0;mso-height-percent:0;mso-width-relative:page;mso-height-relative:page" from="0,54pt" to="468.05pt,54pt" o:gfxdata="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" strokeweight=".35pt">
                 <o:lock v:ext="edit" shapetype="f"/>
               </v:line>
             </w:pict>
@@ -2507,7 +2977,7 @@
 </file>
 
 <file path=word/numbering.xml><?xml version="1.0" encoding="utf-8"?>
-<w:numbering xmlns:wpc="http://schemas.microsoft.com/office/word/2010/wordprocessingCanvas" xmlns:cx="http://schemas.microsoft.com/office/drawing/2014/chartex" xmlns:cx1="http://schemas.microsoft.com/office/drawing/2015/9/8/chartex" xmlns:cx2="http://schemas.microsoft.com/office/drawing/2015/10/21/chartex" xmlns:cx3="http://schemas.microsoft.com/office/drawing/2016/5/9/chartex" xmlns:cx4="http://schemas.microsoft.com/office/drawing/2016/5/10/chartex" xmlns:cx5="http://schemas.microsoft.com/office/drawing/2016/5/11/chartex" xmlns:cx6="http://schemas.microsoft.com/office/drawing/2016/5/12/chartex" xmlns:cx7="http://schemas.microsoft.com/office/drawing/2016/5/13/chartex" xmlns:cx8="http://schemas.microsoft.com/office/drawing/2016/5/14/chartex" xmlns:mc="http://schemas.openxmlformats.org/markup-compatibility/2006" xmlns:aink="http://schemas.microsoft.com/office/drawing/2016/ink" xmlns:am3d="http://schemas.microsoft.com/office/drawing/2017/model3d" xmlns:o="urn:schemas-microsoft-com:office:office" xmlns:oel="http://schemas.microsoft.com/office/2019/extlst" xmlns:r="http://schemas.openxmlformats.org/officeDocument/2006/relationships" xmlns:m="http://schemas.openxmlformats.org/officeDocument/2006/math" xmlns:v="urn:schemas-microsoft-com:vml" xmlns:wp14="http://schemas.microsoft.com/office/word/2010/wordprocessingDrawing" xmlns:wp="http://schemas.openxmlformats.org/drawingml/2006/wordprocessingDrawing" xmlns:w10="urn:schemas-microsoft-com:office:word" xmlns:w="http://schemas.openxmlformats.org/wordprocessingml/2006/main" xmlns:w14="http://schemas.microsoft.com/office/word/2010/wordml" xmlns:w15="http://schemas.microsoft.com/office/word/2012/wordml" xmlns:w16cex="http://schemas.microsoft.com/office/word/2018/wordml/cex" xmlns:w16cid="http://schemas.microsoft.com/office/word/2016/wordml/cid" xmlns:w16="http://schemas.microsoft.com/office/word/2018/wordml" xmlns:w16du="http://schemas.microsoft.com/office/word/2023/wordml/word16du" xmlns:w16sdtdh="http://schemas.microsoft.com/office/word/2020/wordml/sdtdatahash" xmlns:w16se="http://schemas.microsoft.com/office/word/2015/wordml/symex" xmlns:wpg="http://schemas.microsoft.com/office/word/2010/wordprocessingGroup" xmlns:wpi="http://schemas.microsoft.com/office/word/2010/wordprocessingInk" xmlns:wne="http://schemas.microsoft.com/office/word/2006/wordml" xmlns:wps="http://schemas.microsoft.com/office/word/2010/wordprocessingShape" mc:Ignorable="w14 w15 w16se w16cid w16 w16cex w16sdtdh w16du wp14">
+<w:numbering xmlns:wpc="http://schemas.microsoft.com/office/word/2010/wordprocessingCanvas" xmlns:cx="http://schemas.microsoft.com/office/drawing/2014/chartex" xmlns:cx1="http://schemas.microsoft.com/office/drawing/2015/9/8/chartex" xmlns:cx2="http://schemas.microsoft.com/office/drawing/2015/10/21/chartex" xmlns:cx3="http://schemas.microsoft.com/office/drawing/2016/5/9/chartex" xmlns:cx4="http://schemas.microsoft.com/office/drawing/2016/5/10/chartex" xmlns:cx5="http://schemas.microsoft.com/office/drawing/2016/5/11/chartex" xmlns:cx6="http://schemas.microsoft.com/office/drawing/2016/5/12/chartex" xmlns:cx7="http://schemas.microsoft.com/office/drawing/2016/5/13/chartex" xmlns:cx8="http://schemas.microsoft.com/office/drawing/2016/5/14/chartex" xmlns:mc="http://schemas.openxmlformats.org/markup-compatibility/2006" xmlns:aink="http://schemas.microsoft.com/office/drawing/2016/ink" xmlns:am3d="http://schemas.microsoft.com/office/drawing/2017/model3d" xmlns:o="urn:schemas-microsoft-com:office:office" xmlns:oel="http://schemas.microsoft.com/office/2019/extlst" xmlns:r="http://schemas.openxmlformats.org/officeDocument/2006/relationships" xmlns:m="http://schemas.openxmlformats.org/officeDocument/2006/math" xmlns:v="urn:schemas-microsoft-com:vml" xmlns:wp14="http://schemas.microsoft.com/office/word/2010/wordprocessingDrawing" xmlns:wp="http://schemas.openxmlformats.org/drawingml/2006/wordprocessingDrawing" xmlns:w10="urn:schemas-microsoft-com:office:word" xmlns:w="http://schemas.openxmlformats.org/wordprocessingml/2006/main" xmlns:w14="http://schemas.microsoft.com/office/word/2010/wordml" xmlns:w15="http://schemas.microsoft.com/office/word/2012/wordml" xmlns:w16cex="http://schemas.microsoft.com/office/word/2018/wordml/cex" xmlns:w16cid="http://schemas.microsoft.com/office/word/2016/wordml/cid" xmlns:w16="http://schemas.microsoft.com/office/word/2018/wordml" xmlns:w16du="http://schemas.microsoft.com/office/word/2023/wordml/word16du" xmlns:w16sdtdh="http://schemas.microsoft.com/office/word/2020/wordml/sdtdatahash" xmlns:w16sdtfl="http://schemas.microsoft.com/office/word/2024/wordml/sdtformatlock" xmlns:w16se="http://schemas.microsoft.com/office/word/2015/wordml/symex" xmlns:wpg="http://schemas.microsoft.com/office/word/2010/wordprocessingGroup" xmlns:wpi="http://schemas.microsoft.com/office/word/2010/wordprocessingInk" xmlns:wne="http://schemas.microsoft.com/office/word/2006/wordml" xmlns:wps="http://schemas.microsoft.com/office/word/2010/wordprocessingShape" mc:Ignorable="w14 w15 w16se w16cid w16 w16cex w16sdtdh w16sdtfl w16du wp14">
   <w:abstractNum w:abstractNumId="0" w15:restartNumberingAfterBreak="0">
     <w:nsid w:val="110D5723"/>
     <w:multiLevelType w:val="multilevel"/>
@@ -2519,9 +2989,9 @@
       <w:lvlJc w:val="left"/>
       <w:pPr>
         <w:tabs>
-          <w:tab w:val="decimal" w:pos="432"/>
+          <w:tab w:val="decimal" w:pos="252"/>
         </w:tabs>
-        <w:ind w:left="720"/>
+        <w:ind w:left="540"/>
       </w:pPr>
       <w:rPr>
         <w:rFonts w:ascii="Wingdings" w:hAnsi="Wingdings"/>
@@ -2794,7 +3264,7 @@
 </file>
 
 <file path=word/styles.xml><?xml version="1.0" encoding="utf-8"?>
-<w:styles xmlns:mc="http://schemas.openxmlformats.org/markup-compatibility/2006" xmlns:r="http://schemas.openxmlformats.org/officeDocument/2006/relationships" xmlns:w="http://schemas.openxmlformats.org/wordprocessingml/2006/main" xmlns:w14="http://schemas.microsoft.com/office/word/2010/wordml" xmlns:w15="http://schemas.microsoft.com/office/word/2012/wordml" xmlns:w16cex="http://schemas.microsoft.com/office/word/2018/wordml/cex" xmlns:w16cid="http://schemas.microsoft.com/office/word/2016/wordml/cid" xmlns:w16="http://schemas.microsoft.com/office/word/2018/wordml" xmlns:w16du="http://schemas.microsoft.com/office/word/2023/wordml/word16du" xmlns:w16sdtdh="http://schemas.microsoft.com/office/word/2020/wordml/sdtdatahash" xmlns:w16se="http://schemas.microsoft.com/office/word/2015/wordml/symex" mc:Ignorable="w14 w15 w16se w16cid w16 w16cex w16sdtdh w16du">
+<w:styles xmlns:mc="http://schemas.openxmlformats.org/markup-compatibility/2006" xmlns:r="http://schemas.openxmlformats.org/officeDocument/2006/relationships" xmlns:w="http://schemas.openxmlformats.org/wordprocessingml/2006/main" xmlns:w14="http://schemas.microsoft.com/office/word/2010/wordml" xmlns:w15="http://schemas.microsoft.com/office/word/2012/wordml" xmlns:w16cex="http://schemas.microsoft.com/office/word/2018/wordml/cex" xmlns:w16cid="http://schemas.microsoft.com/office/word/2016/wordml/cid" xmlns:w16="http://schemas.microsoft.com/office/word/2018/wordml" xmlns:w16du="http://schemas.microsoft.com/office/word/2023/wordml/word16du" xmlns:w16sdtdh="http://schemas.microsoft.com/office/word/2020/wordml/sdtdatahash" xmlns:w16sdtfl="http://schemas.microsoft.com/office/word/2024/wordml/sdtformatlock" xmlns:w16se="http://schemas.microsoft.com/office/word/2015/wordml/symex" mc:Ignorable="w14 w15 w16se w16cid w16 w16cex w16sdtdh w16sdtfl w16du">
   <w:docDefaults>
     <w:rPrDefault>
       <w:rPr>
@@ -3215,6 +3685,17 @@
     <w:semiHidden/>
     <w:unhideWhenUsed/>
   </w:style>
+  <w:style w:type="paragraph" w:styleId="ListParagraph">
+    <w:name w:val="List Paragraph"/>
+    <w:basedOn w:val="Normal"/>
+    <w:uiPriority w:val="34"/>
+    <w:qFormat/>
+    <w:rsid w:val="002851E8"/>
+    <w:pPr>
+      <w:ind w:left="720"/>
+      <w:contextualSpacing/>
+    </w:pPr>
+  </w:style>
 </w:styles>
 </file>
 

</xml_diff>